<commit_message>
[CHG]:add contents of timeout.
</commit_message>
<xml_diff>
--- a/逝去的时光.docx
+++ b/逝去的时光.docx
@@ -316,48 +316,17 @@
           <w:sz w:val="21"/>
           <w:szCs w:val="21"/>
         </w:rPr>
-        <w:t>武汉大学新生接待点、</w:t>
-      </w:r>
-      <w:proofErr w:type="gramStart"/>
-      <w:r>
-        <w:rPr>
-          <w:rFonts w:ascii="Arial" w:hAnsi="Arial" w:cs="Arial"/>
-          <w:color w:val="2F2F2F"/>
-          <w:sz w:val="21"/>
-          <w:szCs w:val="21"/>
-        </w:rPr>
-        <w:t>中南名</w:t>
-      </w:r>
-      <w:proofErr w:type="gramEnd"/>
-      <w:r>
-        <w:rPr>
-          <w:rFonts w:ascii="Arial" w:hAnsi="Arial" w:cs="Arial"/>
-          <w:color w:val="2F2F2F"/>
-          <w:sz w:val="21"/>
-          <w:szCs w:val="21"/>
-        </w:rPr>
-        <w:t>族大学新生接待点、华中师范大学新生接待点</w:t>
-      </w:r>
-      <w:r>
-        <w:rPr>
-          <w:rFonts w:ascii="Arial" w:hAnsi="Arial" w:cs="Arial"/>
-          <w:color w:val="2F2F2F"/>
-          <w:sz w:val="21"/>
-          <w:szCs w:val="21"/>
-        </w:rPr>
-        <w:t>……</w:t>
-      </w:r>
-      <w:proofErr w:type="gramStart"/>
-      <w:r>
-        <w:rPr>
-          <w:rFonts w:ascii="Arial" w:hAnsi="Arial" w:cs="Arial"/>
-          <w:color w:val="2F2F2F"/>
-          <w:sz w:val="21"/>
-          <w:szCs w:val="21"/>
-        </w:rPr>
-        <w:t>”</w:t>
-      </w:r>
-      <w:proofErr w:type="gramEnd"/>
+        <w:t>武汉大学新生接待点、中南名族大学新生接待点、华中师范大学新生接待点</w:t>
+      </w:r>
+      <w:r>
+        <w:rPr>
+          <w:rFonts w:ascii="Arial" w:hAnsi="Arial" w:cs="Arial"/>
+          <w:color w:val="2F2F2F"/>
+          <w:sz w:val="21"/>
+          <w:szCs w:val="21"/>
+        </w:rPr>
+        <w:t>……”</w:t>
+      </w:r>
       <w:r>
         <w:rPr>
           <w:rFonts w:ascii="Arial" w:hAnsi="Arial" w:cs="Arial"/>
@@ -3222,7 +3191,48 @@
           <w:sz w:val="21"/>
           <w:szCs w:val="21"/>
         </w:rPr>
-        <w:t>客观的说，古</w:t>
+        <w:t>客观的说，古月轩长得算是那种奶油小生的类型，虽然个子不高，却也算有点姿色。但他的审美却难以让人恭维，这也一度成为</w:t>
+      </w:r>
+      <w:r>
+        <w:rPr>
+          <w:rFonts w:ascii="Arial" w:hAnsi="Arial" w:cs="Arial"/>
+          <w:color w:val="2F2F2F"/>
+          <w:sz w:val="21"/>
+          <w:szCs w:val="21"/>
+        </w:rPr>
+        <w:t>109</w:t>
+      </w:r>
+      <w:r>
+        <w:rPr>
+          <w:rFonts w:ascii="Arial" w:hAnsi="Arial" w:cs="Arial"/>
+          <w:color w:val="2F2F2F"/>
+          <w:sz w:val="21"/>
+          <w:szCs w:val="21"/>
+        </w:rPr>
+        <w:t>宿舍其他成员说了好几年的一个梗。这件事还得从他交往的第一个女朋友说起。</w:t>
+      </w:r>
+    </w:p>
+    <w:p>
+      <w:pPr>
+        <w:pStyle w:val="a3"/>
+        <w:shd w:val="clear" w:color="auto" w:fill="FFFFFF"/>
+        <w:spacing w:before="0" w:beforeAutospacing="0" w:afterLines="50" w:after="156" w:afterAutospacing="0"/>
+        <w:ind w:firstLineChars="200" w:firstLine="420"/>
+        <w:rPr>
+          <w:rFonts w:ascii="Arial" w:hAnsi="Arial" w:cs="Arial"/>
+          <w:color w:val="2F2F2F"/>
+          <w:sz w:val="21"/>
+          <w:szCs w:val="21"/>
+        </w:rPr>
+      </w:pPr>
+      <w:r>
+        <w:rPr>
+          <w:rFonts w:ascii="Arial" w:hAnsi="Arial" w:cs="Arial"/>
+          <w:color w:val="2F2F2F"/>
+          <w:sz w:val="21"/>
+          <w:szCs w:val="21"/>
+        </w:rPr>
+        <w:t>每个情窦初开的小男生在高中的时候可能都有自己暗恋的女生吧。古月轩也一样。他暗恋的女生叫小丽，和自己同班，也是同一个镇上的。古月轩和小</w:t>
       </w:r>
       <w:proofErr w:type="gramStart"/>
       <w:r>
@@ -3232,7 +3242,7 @@
           <w:sz w:val="21"/>
           <w:szCs w:val="21"/>
         </w:rPr>
-        <w:t>月轩长得</w:t>
+        <w:t>丽关系</w:t>
       </w:r>
       <w:proofErr w:type="gramEnd"/>
       <w:r>
@@ -3242,48 +3252,53 @@
           <w:sz w:val="21"/>
           <w:szCs w:val="21"/>
         </w:rPr>
-        <w:t>算是那种奶油小生的类型，虽然个子不高，却也算有点姿色。但他的审美却难以让人恭维，这也一度成为</w:t>
-      </w:r>
-      <w:r>
-        <w:rPr>
-          <w:rFonts w:ascii="Arial" w:hAnsi="Arial" w:cs="Arial"/>
-          <w:color w:val="2F2F2F"/>
-          <w:sz w:val="21"/>
-          <w:szCs w:val="21"/>
-        </w:rPr>
-        <w:t>109</w:t>
-      </w:r>
-      <w:r>
-        <w:rPr>
-          <w:rFonts w:ascii="Arial" w:hAnsi="Arial" w:cs="Arial"/>
-          <w:color w:val="2F2F2F"/>
-          <w:sz w:val="21"/>
-          <w:szCs w:val="21"/>
-        </w:rPr>
-        <w:t>宿舍其他成员说了好几年的一个梗。这件事还得从他交往的第一个女朋友说起。</w:t>
-      </w:r>
-    </w:p>
-    <w:p>
-      <w:pPr>
-        <w:pStyle w:val="a3"/>
-        <w:shd w:val="clear" w:color="auto" w:fill="FFFFFF"/>
-        <w:spacing w:before="0" w:beforeAutospacing="0" w:afterLines="50" w:after="156" w:afterAutospacing="0"/>
-        <w:ind w:firstLineChars="200" w:firstLine="420"/>
-        <w:rPr>
-          <w:rFonts w:ascii="Arial" w:hAnsi="Arial" w:cs="Arial"/>
-          <w:color w:val="2F2F2F"/>
-          <w:sz w:val="21"/>
-          <w:szCs w:val="21"/>
-        </w:rPr>
-      </w:pPr>
-      <w:r>
-        <w:rPr>
-          <w:rFonts w:ascii="Arial" w:hAnsi="Arial" w:cs="Arial"/>
-          <w:color w:val="2F2F2F"/>
-          <w:sz w:val="21"/>
-          <w:szCs w:val="21"/>
-        </w:rPr>
-        <w:t>每个情窦初开的小男生在高中的时候可能都有自己暗恋的女生吧。古月轩也一样。他暗恋的女生叫小丽，和自己同班，也是同一个镇上的。古月轩和小</w:t>
+        <w:t>很好，但他总是有贼心而没贼胆，一直也不敢表白。</w:t>
+      </w:r>
+    </w:p>
+    <w:p>
+      <w:pPr>
+        <w:pStyle w:val="a3"/>
+        <w:shd w:val="clear" w:color="auto" w:fill="FFFFFF"/>
+        <w:spacing w:before="0" w:beforeAutospacing="0" w:afterLines="50" w:after="156" w:afterAutospacing="0"/>
+        <w:ind w:firstLineChars="200" w:firstLine="420"/>
+        <w:rPr>
+          <w:rFonts w:ascii="Arial" w:hAnsi="Arial" w:cs="Arial"/>
+          <w:color w:val="2F2F2F"/>
+          <w:sz w:val="21"/>
+          <w:szCs w:val="21"/>
+        </w:rPr>
+      </w:pPr>
+      <w:r>
+        <w:rPr>
+          <w:rFonts w:ascii="Arial" w:hAnsi="Arial" w:cs="Arial"/>
+          <w:color w:val="2F2F2F"/>
+          <w:sz w:val="21"/>
+          <w:szCs w:val="21"/>
+        </w:rPr>
+        <w:t>终于，高考结束了，几个同学商量着一起出去玩，小丽也在其中。</w:t>
+      </w:r>
+    </w:p>
+    <w:p>
+      <w:pPr>
+        <w:pStyle w:val="a3"/>
+        <w:shd w:val="clear" w:color="auto" w:fill="FFFFFF"/>
+        <w:spacing w:before="0" w:beforeAutospacing="0" w:afterLines="50" w:after="156" w:afterAutospacing="0"/>
+        <w:ind w:firstLineChars="200" w:firstLine="420"/>
+        <w:rPr>
+          <w:rFonts w:ascii="Arial" w:hAnsi="Arial" w:cs="Arial"/>
+          <w:color w:val="2F2F2F"/>
+          <w:sz w:val="21"/>
+          <w:szCs w:val="21"/>
+        </w:rPr>
+      </w:pPr>
+      <w:r>
+        <w:rPr>
+          <w:rFonts w:ascii="Arial" w:hAnsi="Arial" w:cs="Arial"/>
+          <w:color w:val="2F2F2F"/>
+          <w:sz w:val="21"/>
+          <w:szCs w:val="21"/>
+        </w:rPr>
+        <w:t>夏日的海边，海风慵懒的拍打着浪花，海水带着沙子</w:t>
       </w:r>
       <w:proofErr w:type="gramStart"/>
       <w:r>
@@ -3293,7 +3308,7 @@
           <w:sz w:val="21"/>
           <w:szCs w:val="21"/>
         </w:rPr>
-        <w:t>丽关系</w:t>
+        <w:t>冲刷着</w:t>
       </w:r>
       <w:proofErr w:type="gramEnd"/>
       <w:r>
@@ -3303,72 +3318,6 @@
           <w:sz w:val="21"/>
           <w:szCs w:val="21"/>
         </w:rPr>
-        <w:t>很好，但他总是有贼心而没贼胆，一直也不敢表白。</w:t>
-      </w:r>
-    </w:p>
-    <w:p>
-      <w:pPr>
-        <w:pStyle w:val="a3"/>
-        <w:shd w:val="clear" w:color="auto" w:fill="FFFFFF"/>
-        <w:spacing w:before="0" w:beforeAutospacing="0" w:afterLines="50" w:after="156" w:afterAutospacing="0"/>
-        <w:ind w:firstLineChars="200" w:firstLine="420"/>
-        <w:rPr>
-          <w:rFonts w:ascii="Arial" w:hAnsi="Arial" w:cs="Arial"/>
-          <w:color w:val="2F2F2F"/>
-          <w:sz w:val="21"/>
-          <w:szCs w:val="21"/>
-        </w:rPr>
-      </w:pPr>
-      <w:r>
-        <w:rPr>
-          <w:rFonts w:ascii="Arial" w:hAnsi="Arial" w:cs="Arial"/>
-          <w:color w:val="2F2F2F"/>
-          <w:sz w:val="21"/>
-          <w:szCs w:val="21"/>
-        </w:rPr>
-        <w:t>终于，高考结束了，几个同学商量着一起出去玩，小丽也在其中。</w:t>
-      </w:r>
-    </w:p>
-    <w:p>
-      <w:pPr>
-        <w:pStyle w:val="a3"/>
-        <w:shd w:val="clear" w:color="auto" w:fill="FFFFFF"/>
-        <w:spacing w:before="0" w:beforeAutospacing="0" w:afterLines="50" w:after="156" w:afterAutospacing="0"/>
-        <w:ind w:firstLineChars="200" w:firstLine="420"/>
-        <w:rPr>
-          <w:rFonts w:ascii="Arial" w:hAnsi="Arial" w:cs="Arial"/>
-          <w:color w:val="2F2F2F"/>
-          <w:sz w:val="21"/>
-          <w:szCs w:val="21"/>
-        </w:rPr>
-      </w:pPr>
-      <w:r>
-        <w:rPr>
-          <w:rFonts w:ascii="Arial" w:hAnsi="Arial" w:cs="Arial"/>
-          <w:color w:val="2F2F2F"/>
-          <w:sz w:val="21"/>
-          <w:szCs w:val="21"/>
-        </w:rPr>
-        <w:t>夏日的海边，海风慵懒的拍打着浪花，海水带着沙子</w:t>
-      </w:r>
-      <w:proofErr w:type="gramStart"/>
-      <w:r>
-        <w:rPr>
-          <w:rFonts w:ascii="Arial" w:hAnsi="Arial" w:cs="Arial"/>
-          <w:color w:val="2F2F2F"/>
-          <w:sz w:val="21"/>
-          <w:szCs w:val="21"/>
-        </w:rPr>
-        <w:t>冲刷着</w:t>
-      </w:r>
-      <w:proofErr w:type="gramEnd"/>
-      <w:r>
-        <w:rPr>
-          <w:rFonts w:ascii="Arial" w:hAnsi="Arial" w:cs="Arial"/>
-          <w:color w:val="2F2F2F"/>
-          <w:sz w:val="21"/>
-          <w:szCs w:val="21"/>
-        </w:rPr>
         <w:t>脚丫，清凉，惬意。</w:t>
       </w:r>
     </w:p>
@@ -3392,17 +3341,7 @@
           <w:sz w:val="21"/>
           <w:szCs w:val="21"/>
         </w:rPr>
-        <w:t>那天古月轩故意喝了点酒，两人并肩走在沙滩上。当古</w:t>
-      </w:r>
-      <w:proofErr w:type="gramStart"/>
-      <w:r>
-        <w:rPr>
-          <w:rFonts w:ascii="Arial" w:hAnsi="Arial" w:cs="Arial"/>
-          <w:color w:val="2F2F2F"/>
-          <w:sz w:val="21"/>
-          <w:szCs w:val="21"/>
-        </w:rPr>
-        <w:t>月</w:t>
+        <w:t>那天古月轩故意喝了点酒，两人并肩走在沙滩上。当古月</w:t>
       </w:r>
       <w:r>
         <w:rPr>
@@ -3420,17 +3359,7 @@
           <w:sz w:val="21"/>
           <w:szCs w:val="21"/>
         </w:rPr>
-        <w:t>壮着</w:t>
-      </w:r>
-      <w:proofErr w:type="gramEnd"/>
-      <w:r>
-        <w:rPr>
-          <w:rFonts w:ascii="Arial" w:hAnsi="Arial" w:cs="Arial"/>
-          <w:color w:val="2F2F2F"/>
-          <w:sz w:val="21"/>
-          <w:szCs w:val="21"/>
-        </w:rPr>
-        <w:t>酒胆以一个非常猥琐的动作拉起小丽的手的时候，小丽也很顺从的答应了他。那个时候古月轩是窃喜的，因为这个纯情的小男生觉得自己终于追到了梦寐以求的女人。事实上后面的事情证明了，他纯粹是被别人当了备胎。</w:t>
+        <w:t>壮着酒胆以一个非常猥琐的动作拉起小丽的手的时候，小丽也很顺从的答应了他。那个时候古月轩是窃喜的，因为这个纯情的小男生觉得自己终于追到了梦寐以求的女人。事实上后面的事情证明了，他纯粹是被别人当了备胎。</w:t>
       </w:r>
     </w:p>
     <w:p>
@@ -3545,27 +3474,7 @@
           <w:sz w:val="21"/>
           <w:szCs w:val="21"/>
         </w:rPr>
-        <w:t>在开学后的几个月里，古月</w:t>
-      </w:r>
-      <w:proofErr w:type="gramStart"/>
-      <w:r>
-        <w:rPr>
-          <w:rFonts w:ascii="Arial" w:hAnsi="Arial" w:cs="Arial"/>
-          <w:color w:val="2F2F2F"/>
-          <w:sz w:val="21"/>
-          <w:szCs w:val="21"/>
-        </w:rPr>
-        <w:t>轩经常</w:t>
-      </w:r>
-      <w:proofErr w:type="gramEnd"/>
-      <w:r>
-        <w:rPr>
-          <w:rFonts w:ascii="Arial" w:hAnsi="Arial" w:cs="Arial"/>
-          <w:color w:val="2F2F2F"/>
-          <w:sz w:val="21"/>
-          <w:szCs w:val="21"/>
-        </w:rPr>
-        <w:t>因为跑去约会而旷课、早退，开始还写写假条，到后来连假条也不</w:t>
+        <w:t>在开学后的几个月里，古月轩经常因为跑去约会而旷课、早退，开始还写写假条，到后来连假条也不</w:t>
       </w:r>
       <w:r>
         <w:rPr>
@@ -3583,27 +3492,7 @@
           <w:sz w:val="21"/>
           <w:szCs w:val="21"/>
         </w:rPr>
-        <w:t>班里的大小活动也都惯常缺席，以至于大家对古月</w:t>
-      </w:r>
-      <w:proofErr w:type="gramStart"/>
-      <w:r>
-        <w:rPr>
-          <w:rFonts w:ascii="Arial" w:hAnsi="Arial" w:cs="Arial" w:hint="eastAsia"/>
-          <w:color w:val="2F2F2F"/>
-          <w:sz w:val="21"/>
-          <w:szCs w:val="21"/>
-        </w:rPr>
-        <w:t>轩这个</w:t>
-      </w:r>
-      <w:proofErr w:type="gramEnd"/>
-      <w:r>
-        <w:rPr>
-          <w:rFonts w:ascii="Arial" w:hAnsi="Arial" w:cs="Arial" w:hint="eastAsia"/>
-          <w:color w:val="2F2F2F"/>
-          <w:sz w:val="21"/>
-          <w:szCs w:val="21"/>
-        </w:rPr>
-        <w:t>神</w:t>
+        <w:t>班里的大小活动也都惯常缺席，以至于大家对古月轩这个神</w:t>
       </w:r>
       <w:r>
         <w:rPr>
@@ -4736,7 +4625,27 @@
           <w:sz w:val="21"/>
           <w:szCs w:val="21"/>
         </w:rPr>
-        <w:t>了两把塞到了吴未和古月轩手里。</w:t>
+        <w:t>了两把塞到</w:t>
+      </w:r>
+      <w:proofErr w:type="gramStart"/>
+      <w:r>
+        <w:rPr>
+          <w:rFonts w:ascii="Arial" w:hAnsi="Arial" w:cs="Arial" w:hint="eastAsia"/>
+          <w:color w:val="2F2F2F"/>
+          <w:sz w:val="21"/>
+          <w:szCs w:val="21"/>
+        </w:rPr>
+        <w:t>了吴未和</w:t>
+      </w:r>
+      <w:proofErr w:type="gramEnd"/>
+      <w:r>
+        <w:rPr>
+          <w:rFonts w:ascii="Arial" w:hAnsi="Arial" w:cs="Arial" w:hint="eastAsia"/>
+          <w:color w:val="2F2F2F"/>
+          <w:sz w:val="21"/>
+          <w:szCs w:val="21"/>
+        </w:rPr>
+        <w:t>古月轩手里。</w:t>
       </w:r>
     </w:p>
     <w:p>
@@ -4842,7 +4751,7 @@
         <w:spacing w:before="0" w:beforeAutospacing="0" w:afterLines="50" w:after="156" w:afterAutospacing="0"/>
         <w:ind w:firstLineChars="200" w:firstLine="420"/>
         <w:rPr>
-          <w:rFonts w:ascii="Arial" w:hAnsi="Arial" w:cs="Arial" w:hint="eastAsia"/>
+          <w:rFonts w:ascii="Arial" w:hAnsi="Arial" w:cs="Arial"/>
           <w:color w:val="2F2F2F"/>
           <w:sz w:val="21"/>
           <w:szCs w:val="21"/>
@@ -4883,7 +4792,7 @@
         <w:spacing w:before="0" w:beforeAutospacing="0" w:afterLines="50" w:after="156" w:afterAutospacing="0"/>
         <w:ind w:firstLineChars="200" w:firstLine="420"/>
         <w:rPr>
-          <w:rFonts w:ascii="Arial" w:hAnsi="Arial" w:cs="Arial" w:hint="eastAsia"/>
+          <w:rFonts w:ascii="Arial" w:hAnsi="Arial" w:cs="Arial"/>
           <w:color w:val="2F2F2F"/>
           <w:sz w:val="21"/>
           <w:szCs w:val="21"/>
@@ -4924,7 +4833,7 @@
         <w:spacing w:before="0" w:beforeAutospacing="0" w:afterLines="50" w:after="156" w:afterAutospacing="0"/>
         <w:ind w:firstLineChars="200" w:firstLine="420"/>
         <w:rPr>
-          <w:rFonts w:ascii="Arial" w:hAnsi="Arial" w:cs="Arial" w:hint="eastAsia"/>
+          <w:rFonts w:ascii="Arial" w:hAnsi="Arial" w:cs="Arial"/>
           <w:color w:val="2F2F2F"/>
           <w:sz w:val="21"/>
           <w:szCs w:val="21"/>
@@ -4947,7 +4856,7 @@
         <w:spacing w:before="0" w:beforeAutospacing="0" w:afterLines="50" w:after="156" w:afterAutospacing="0"/>
         <w:ind w:firstLineChars="200" w:firstLine="420"/>
         <w:rPr>
-          <w:rFonts w:ascii="Arial" w:hAnsi="Arial" w:cs="Arial" w:hint="eastAsia"/>
+          <w:rFonts w:ascii="Arial" w:hAnsi="Arial" w:cs="Arial"/>
           <w:color w:val="2F2F2F"/>
           <w:sz w:val="21"/>
           <w:szCs w:val="21"/>
@@ -4970,7 +4879,7 @@
         <w:spacing w:before="0" w:beforeAutospacing="0" w:afterLines="50" w:after="156" w:afterAutospacing="0"/>
         <w:ind w:firstLineChars="200" w:firstLine="420"/>
         <w:rPr>
-          <w:rFonts w:ascii="Arial" w:hAnsi="Arial" w:cs="Arial" w:hint="eastAsia"/>
+          <w:rFonts w:ascii="Arial" w:hAnsi="Arial" w:cs="Arial"/>
           <w:color w:val="2F2F2F"/>
           <w:sz w:val="21"/>
           <w:szCs w:val="21"/>
@@ -4993,7 +4902,7 @@
         <w:spacing w:before="0" w:beforeAutospacing="0" w:afterLines="50" w:after="156" w:afterAutospacing="0"/>
         <w:ind w:firstLineChars="200" w:firstLine="420"/>
         <w:rPr>
-          <w:rFonts w:ascii="Arial" w:hAnsi="Arial" w:cs="Arial" w:hint="eastAsia"/>
+          <w:rFonts w:ascii="Arial" w:hAnsi="Arial" w:cs="Arial"/>
           <w:color w:val="2F2F2F"/>
           <w:sz w:val="21"/>
           <w:szCs w:val="21"/>
@@ -5036,7 +4945,7 @@
         <w:spacing w:before="0" w:beforeAutospacing="0" w:afterLines="50" w:after="156" w:afterAutospacing="0"/>
         <w:ind w:firstLineChars="200" w:firstLine="420"/>
         <w:rPr>
-          <w:rFonts w:ascii="Arial" w:hAnsi="Arial" w:cs="Arial" w:hint="eastAsia"/>
+          <w:rFonts w:ascii="Arial" w:hAnsi="Arial" w:cs="Arial"/>
           <w:color w:val="2F2F2F"/>
           <w:sz w:val="21"/>
           <w:szCs w:val="21"/>
@@ -5079,7 +4988,7 @@
         <w:spacing w:before="0" w:beforeAutospacing="0" w:afterLines="50" w:after="156" w:afterAutospacing="0"/>
         <w:ind w:firstLineChars="200" w:firstLine="420"/>
         <w:rPr>
-          <w:rFonts w:ascii="Arial" w:hAnsi="Arial" w:cs="Arial" w:hint="eastAsia"/>
+          <w:rFonts w:ascii="Arial" w:hAnsi="Arial" w:cs="Arial"/>
           <w:color w:val="2F2F2F"/>
           <w:sz w:val="21"/>
           <w:szCs w:val="21"/>
@@ -5112,7 +5021,7 @@
         <w:spacing w:before="0" w:beforeAutospacing="0" w:afterLines="50" w:after="156" w:afterAutospacing="0"/>
         <w:ind w:firstLineChars="200" w:firstLine="420"/>
         <w:rPr>
-          <w:rFonts w:ascii="Arial" w:hAnsi="Arial" w:cs="Arial" w:hint="eastAsia"/>
+          <w:rFonts w:ascii="Arial" w:hAnsi="Arial" w:cs="Arial"/>
           <w:color w:val="2F2F2F"/>
           <w:sz w:val="21"/>
           <w:szCs w:val="21"/>
@@ -5135,29 +5044,49 @@
         <w:spacing w:before="0" w:beforeAutospacing="0" w:afterLines="50" w:after="156" w:afterAutospacing="0"/>
         <w:ind w:firstLineChars="200" w:firstLine="420"/>
         <w:rPr>
-          <w:rFonts w:ascii="Arial" w:hAnsi="Arial" w:cs="Arial"/>
-          <w:color w:val="2F2F2F"/>
-          <w:sz w:val="21"/>
-          <w:szCs w:val="21"/>
-        </w:rPr>
-      </w:pPr>
-      <w:r>
-        <w:rPr>
-          <w:rFonts w:ascii="Arial" w:hAnsi="Arial" w:cs="Arial" w:hint="eastAsia"/>
-          <w:color w:val="2F2F2F"/>
-          <w:sz w:val="21"/>
-          <w:szCs w:val="21"/>
-        </w:rPr>
-        <w:t>“好的，谢谢学长，今天辛苦你了。”张扬将学长送出宿舍，吴未、古月轩、张一帆三人</w:t>
-      </w:r>
-      <w:r>
-        <w:rPr>
-          <w:rFonts w:ascii="Arial" w:hAnsi="Arial" w:cs="Arial" w:hint="eastAsia"/>
-          <w:color w:val="2F2F2F"/>
-          <w:sz w:val="21"/>
-          <w:szCs w:val="21"/>
-        </w:rPr>
-        <w:t>望着罗江的背影，满脸都是敬仰</w:t>
+          <w:rFonts w:ascii="Arial" w:hAnsi="Arial" w:cs="Arial" w:hint="eastAsia"/>
+          <w:color w:val="2F2F2F"/>
+          <w:sz w:val="21"/>
+          <w:szCs w:val="21"/>
+        </w:rPr>
+      </w:pPr>
+      <w:r>
+        <w:rPr>
+          <w:rFonts w:ascii="Arial" w:hAnsi="Arial" w:cs="Arial" w:hint="eastAsia"/>
+          <w:color w:val="2F2F2F"/>
+          <w:sz w:val="21"/>
+          <w:szCs w:val="21"/>
+        </w:rPr>
+        <w:t>“好的，谢谢学长，今天辛苦你了。”张扬将学长送出宿舍，吴未、古月轩、张一帆三</w:t>
+      </w:r>
+      <w:proofErr w:type="gramStart"/>
+      <w:r>
+        <w:rPr>
+          <w:rFonts w:ascii="Arial" w:hAnsi="Arial" w:cs="Arial" w:hint="eastAsia"/>
+          <w:color w:val="2F2F2F"/>
+          <w:sz w:val="21"/>
+          <w:szCs w:val="21"/>
+        </w:rPr>
+        <w:t>人</w:t>
+      </w:r>
+      <w:r>
+        <w:rPr>
+          <w:rFonts w:ascii="Arial" w:hAnsi="Arial" w:cs="Arial" w:hint="eastAsia"/>
+          <w:color w:val="2F2F2F"/>
+          <w:sz w:val="21"/>
+          <w:szCs w:val="21"/>
+        </w:rPr>
+        <w:t>望着</w:t>
+      </w:r>
+      <w:proofErr w:type="gramEnd"/>
+      <w:r>
+        <w:rPr>
+          <w:rFonts w:ascii="Arial" w:hAnsi="Arial" w:cs="Arial" w:hint="eastAsia"/>
+          <w:color w:val="2F2F2F"/>
+          <w:sz w:val="21"/>
+          <w:szCs w:val="21"/>
+        </w:rPr>
+        <w:t>罗江的背影，满脸都是敬仰</w:t>
       </w:r>
       <w:r>
         <w:rPr>
@@ -5167,6 +5096,97 @@
           <w:szCs w:val="21"/>
         </w:rPr>
         <w:t>的神情。</w:t>
+      </w:r>
+    </w:p>
+    <w:p>
+      <w:pPr>
+        <w:pStyle w:val="a3"/>
+        <w:shd w:val="clear" w:color="auto" w:fill="FFFFFF"/>
+        <w:spacing w:before="0" w:beforeAutospacing="0" w:afterLines="50" w:after="156" w:afterAutospacing="0"/>
+        <w:ind w:firstLineChars="200" w:firstLine="420"/>
+        <w:rPr>
+          <w:rFonts w:ascii="Arial" w:hAnsi="Arial" w:cs="Arial" w:hint="eastAsia"/>
+          <w:color w:val="2F2F2F"/>
+          <w:sz w:val="21"/>
+          <w:szCs w:val="21"/>
+        </w:rPr>
+      </w:pPr>
+      <w:r>
+        <w:rPr>
+          <w:rFonts w:ascii="Arial" w:hAnsi="Arial" w:cs="Arial" w:hint="eastAsia"/>
+          <w:color w:val="2F2F2F"/>
+          <w:sz w:val="21"/>
+          <w:szCs w:val="21"/>
+        </w:rPr>
+        <w:t>张扬刚回到宿舍，王</w:t>
+      </w:r>
+      <w:r>
+        <w:rPr>
+          <w:rFonts w:ascii="Arial" w:hAnsi="Arial" w:cs="Arial" w:hint="eastAsia"/>
+          <w:color w:val="2F2F2F"/>
+          <w:sz w:val="21"/>
+          <w:szCs w:val="21"/>
+        </w:rPr>
+        <w:t>子明就抱着被子</w:t>
+      </w:r>
+      <w:r>
+        <w:rPr>
+          <w:rFonts w:ascii="Arial" w:hAnsi="Arial" w:cs="Arial" w:hint="eastAsia"/>
+          <w:color w:val="2F2F2F"/>
+          <w:sz w:val="21"/>
+          <w:szCs w:val="21"/>
+        </w:rPr>
+        <w:t>、迈着大步走了进来，身后跟着他的父母。王子明</w:t>
+      </w:r>
+      <w:r>
+        <w:rPr>
+          <w:rFonts w:ascii="Arial" w:hAnsi="Arial" w:cs="Arial" w:hint="eastAsia"/>
+          <w:color w:val="2F2F2F"/>
+          <w:sz w:val="21"/>
+          <w:szCs w:val="21"/>
+        </w:rPr>
+        <w:t>身材壮硕、大腹便便，</w:t>
+      </w:r>
+      <w:r>
+        <w:rPr>
+          <w:rFonts w:ascii="Arial" w:hAnsi="Arial" w:cs="Arial" w:hint="eastAsia"/>
+          <w:color w:val="2F2F2F"/>
+          <w:sz w:val="21"/>
+          <w:szCs w:val="21"/>
+        </w:rPr>
+        <w:t>160</w:t>
+      </w:r>
+      <w:r>
+        <w:rPr>
+          <w:rFonts w:ascii="Arial" w:hAnsi="Arial" w:cs="Arial" w:hint="eastAsia"/>
+          <w:color w:val="2F2F2F"/>
+          <w:sz w:val="21"/>
+          <w:szCs w:val="21"/>
+        </w:rPr>
+        <w:t>斤的体重走起路来一副老板的架势，以至于后来大家都叫他“王总”。</w:t>
+      </w:r>
+    </w:p>
+    <w:p>
+      <w:pPr>
+        <w:pStyle w:val="a3"/>
+        <w:shd w:val="clear" w:color="auto" w:fill="FFFFFF"/>
+        <w:spacing w:before="0" w:beforeAutospacing="0" w:afterLines="50" w:after="156" w:afterAutospacing="0"/>
+        <w:ind w:firstLineChars="200" w:firstLine="420"/>
+        <w:rPr>
+          <w:rFonts w:ascii="Arial" w:hAnsi="Arial" w:cs="Arial"/>
+          <w:color w:val="2F2F2F"/>
+          <w:sz w:val="21"/>
+          <w:szCs w:val="21"/>
+        </w:rPr>
+      </w:pPr>
+      <w:r>
+        <w:rPr>
+          <w:rFonts w:ascii="Arial" w:hAnsi="Arial" w:cs="Arial" w:hint="eastAsia"/>
+          <w:color w:val="2F2F2F"/>
+          <w:sz w:val="21"/>
+          <w:szCs w:val="21"/>
+        </w:rPr>
+        <w:t>三个人一进来，狭小的宿舍顿时显得拥挤起来。</w:t>
       </w:r>
       <w:bookmarkStart w:id="0" w:name="_GoBack"/>
       <w:bookmarkEnd w:id="0"/>

</xml_diff>

<commit_message>
[CHG]:[CHG]:add contents of timeout.
</commit_message>
<xml_diff>
--- a/逝去的时光.docx
+++ b/逝去的时光.docx
@@ -2200,7 +2200,25 @@
           <w:sz w:val="21"/>
           <w:szCs w:val="21"/>
         </w:rPr>
-        <w:t>吴未是第一个到宿舍的，接新生的学长因为女朋友闹分手，早早的就丢下他去哄女朋友了。</w:t>
+        <w:t>吴未是第一个到宿舍的，接新生的学长因为女朋友闹分手，早早的就丢下他去哄女朋友了。吴未也乐得清闲，一个人扛着行李来到宿舍楼，被楼管阿姨一顿盘问后才得以进去。说是楼管阿姨，但人家也就</w:t>
+      </w:r>
+      <w:r>
+        <w:rPr>
+          <w:rFonts w:ascii="Arial" w:hAnsi="Arial" w:cs="Arial"/>
+          <w:color w:val="2F2F2F"/>
+          <w:sz w:val="21"/>
+          <w:szCs w:val="21"/>
+        </w:rPr>
+        <w:t>30</w:t>
+      </w:r>
+      <w:r>
+        <w:rPr>
+          <w:rFonts w:ascii="Arial" w:hAnsi="Arial" w:cs="Arial"/>
+          <w:color w:val="2F2F2F"/>
+          <w:sz w:val="21"/>
+          <w:szCs w:val="21"/>
+        </w:rPr>
+        <w:t>岁左右的样子，叫阿姨显然太不合适了，这个成为长久以来困扰一些</w:t>
       </w:r>
       <w:proofErr w:type="gramStart"/>
       <w:r>
@@ -2210,7 +2228,7 @@
           <w:sz w:val="21"/>
           <w:szCs w:val="21"/>
         </w:rPr>
-        <w:t>吴未也</w:t>
+        <w:t>直男理科</w:t>
       </w:r>
       <w:proofErr w:type="gramEnd"/>
       <w:r>
@@ -2220,25 +2238,168 @@
           <w:sz w:val="21"/>
           <w:szCs w:val="21"/>
         </w:rPr>
-        <w:t>乐得清闲，一个人扛着行李来到宿舍楼，被楼管阿姨一顿盘问后才得以进去。说是楼管阿姨，但人家也就</w:t>
-      </w:r>
-      <w:r>
-        <w:rPr>
-          <w:rFonts w:ascii="Arial" w:hAnsi="Arial" w:cs="Arial"/>
-          <w:color w:val="2F2F2F"/>
-          <w:sz w:val="21"/>
-          <w:szCs w:val="21"/>
-        </w:rPr>
-        <w:t>30</w:t>
-      </w:r>
-      <w:r>
-        <w:rPr>
-          <w:rFonts w:ascii="Arial" w:hAnsi="Arial" w:cs="Arial"/>
-          <w:color w:val="2F2F2F"/>
-          <w:sz w:val="21"/>
-          <w:szCs w:val="21"/>
-        </w:rPr>
-        <w:t>岁左右的样子，叫阿姨显然太不合适了，这个成为长久以来困扰一些</w:t>
+        <w:t>生的一大难题。有人喊阿姨，有人喊大姐，常常搞得场面异常尴尬。</w:t>
+      </w:r>
+    </w:p>
+    <w:p>
+      <w:pPr>
+        <w:pStyle w:val="a3"/>
+        <w:shd w:val="clear" w:color="auto" w:fill="FFFFFF"/>
+        <w:spacing w:before="0" w:beforeAutospacing="0" w:afterLines="50" w:after="156" w:afterAutospacing="0"/>
+        <w:ind w:firstLineChars="200" w:firstLine="420"/>
+        <w:rPr>
+          <w:rFonts w:ascii="Arial" w:hAnsi="Arial" w:cs="Arial"/>
+          <w:color w:val="2F2F2F"/>
+          <w:sz w:val="21"/>
+          <w:szCs w:val="21"/>
+        </w:rPr>
+      </w:pPr>
+      <w:r>
+        <w:rPr>
+          <w:rFonts w:ascii="Arial" w:hAnsi="Arial" w:cs="Arial"/>
+          <w:color w:val="2F2F2F"/>
+          <w:sz w:val="21"/>
+          <w:szCs w:val="21"/>
+        </w:rPr>
+        <w:t>吴未看着宿舍天花板上那台布满灰尘的摇头风扇，试着按了下开关，良久，它抖了抖身子开始摇头晃脑的转动起来。这就是整个宿舍唯一的一件家用电器了？当吴未意识到这一点的时候，他突然想到这台电风扇已经帮助多少届学长们度过了难熬的夏天，一种敬畏感油然而生。</w:t>
+      </w:r>
+    </w:p>
+    <w:p>
+      <w:pPr>
+        <w:pStyle w:val="a3"/>
+        <w:shd w:val="clear" w:color="auto" w:fill="FFFFFF"/>
+        <w:spacing w:before="0" w:beforeAutospacing="0" w:afterLines="50" w:after="156" w:afterAutospacing="0"/>
+        <w:ind w:firstLineChars="200" w:firstLine="420"/>
+        <w:rPr>
+          <w:rFonts w:ascii="Arial" w:hAnsi="Arial" w:cs="Arial"/>
+          <w:color w:val="2F2F2F"/>
+          <w:sz w:val="21"/>
+          <w:szCs w:val="21"/>
+        </w:rPr>
+      </w:pPr>
+      <w:r>
+        <w:rPr>
+          <w:rFonts w:ascii="Arial" w:hAnsi="Arial" w:cs="Arial"/>
+          <w:color w:val="2F2F2F"/>
+          <w:sz w:val="21"/>
+          <w:szCs w:val="21"/>
+        </w:rPr>
+        <w:t>要不把它擦一擦吧。</w:t>
+      </w:r>
+    </w:p>
+    <w:p>
+      <w:pPr>
+        <w:pStyle w:val="a3"/>
+        <w:shd w:val="clear" w:color="auto" w:fill="FFFFFF"/>
+        <w:spacing w:before="0" w:beforeAutospacing="0" w:afterLines="50" w:after="156" w:afterAutospacing="0"/>
+        <w:ind w:firstLineChars="200" w:firstLine="420"/>
+        <w:rPr>
+          <w:rFonts w:ascii="Arial" w:hAnsi="Arial" w:cs="Arial"/>
+          <w:color w:val="2F2F2F"/>
+          <w:sz w:val="21"/>
+          <w:szCs w:val="21"/>
+        </w:rPr>
+      </w:pPr>
+      <w:r>
+        <w:rPr>
+          <w:rFonts w:ascii="Arial" w:hAnsi="Arial" w:cs="Arial"/>
+          <w:color w:val="2F2F2F"/>
+          <w:sz w:val="21"/>
+          <w:szCs w:val="21"/>
+        </w:rPr>
+        <w:t>吴未顺手搬了个凳子过来，但当他爬上去凑近一看，发现实在是下不去手，风扇上面厚厚的一层灰好像在诉说着自己这一世悲惨的经历：似乎从没有人替自己清洗过。</w:t>
+      </w:r>
+    </w:p>
+    <w:p>
+      <w:pPr>
+        <w:pStyle w:val="a3"/>
+        <w:shd w:val="clear" w:color="auto" w:fill="FFFFFF"/>
+        <w:spacing w:before="0" w:beforeAutospacing="0" w:afterLines="50" w:after="156" w:afterAutospacing="0"/>
+        <w:ind w:firstLineChars="200" w:firstLine="420"/>
+        <w:rPr>
+          <w:rFonts w:ascii="Arial" w:hAnsi="Arial" w:cs="Arial"/>
+          <w:color w:val="2F2F2F"/>
+          <w:sz w:val="21"/>
+          <w:szCs w:val="21"/>
+        </w:rPr>
+      </w:pPr>
+      <w:r>
+        <w:rPr>
+          <w:rFonts w:ascii="Arial" w:hAnsi="Arial" w:cs="Arial"/>
+          <w:color w:val="2F2F2F"/>
+          <w:sz w:val="21"/>
+          <w:szCs w:val="21"/>
+        </w:rPr>
+        <w:t>正当吴未犹豫着要不要继续的时候，手机响了，吴未迅速跳下凳子，抓起电话，留下依旧无人问津的风扇在头顶无奈的摇晃着，而这一晃就又是四年。</w:t>
+      </w:r>
+    </w:p>
+    <w:p>
+      <w:pPr>
+        <w:pStyle w:val="a3"/>
+        <w:shd w:val="clear" w:color="auto" w:fill="FFFFFF"/>
+        <w:spacing w:before="0" w:beforeAutospacing="0" w:afterLines="50" w:after="156" w:afterAutospacing="0"/>
+        <w:ind w:firstLineChars="200" w:firstLine="420"/>
+        <w:rPr>
+          <w:rFonts w:ascii="Arial" w:hAnsi="Arial" w:cs="Arial"/>
+          <w:color w:val="2F2F2F"/>
+          <w:sz w:val="21"/>
+          <w:szCs w:val="21"/>
+        </w:rPr>
+      </w:pPr>
+      <w:r>
+        <w:rPr>
+          <w:rFonts w:ascii="Arial" w:hAnsi="Arial" w:cs="Arial"/>
+          <w:color w:val="2F2F2F"/>
+          <w:sz w:val="21"/>
+          <w:szCs w:val="21"/>
+        </w:rPr>
+        <w:t>电话那头是吴未的女朋友。</w:t>
+      </w:r>
+    </w:p>
+    <w:p>
+      <w:pPr>
+        <w:pStyle w:val="a3"/>
+        <w:shd w:val="clear" w:color="auto" w:fill="FFFFFF"/>
+        <w:spacing w:before="0" w:beforeAutospacing="0" w:afterLines="50" w:after="156" w:afterAutospacing="0"/>
+        <w:ind w:firstLineChars="200" w:firstLine="420"/>
+        <w:rPr>
+          <w:rFonts w:ascii="Arial" w:hAnsi="Arial" w:cs="Arial"/>
+          <w:color w:val="2F2F2F"/>
+          <w:sz w:val="21"/>
+          <w:szCs w:val="21"/>
+        </w:rPr>
+      </w:pPr>
+      <w:r>
+        <w:rPr>
+          <w:rFonts w:ascii="Arial" w:hAnsi="Arial" w:cs="Arial"/>
+          <w:color w:val="2F2F2F"/>
+          <w:sz w:val="21"/>
+          <w:szCs w:val="21"/>
+        </w:rPr>
+        <w:t>吴未来自河南，这个自古以来就是中原之地的人口大省，创下了那年的高考报名人数之最，九十多万考生傲视全国。可想而知，要从这片土地上杀出一条血路出来，难度有多大。可是吴未不仅杀出来了，还出来了两次。</w:t>
+      </w:r>
+    </w:p>
+    <w:p>
+      <w:pPr>
+        <w:pStyle w:val="a3"/>
+        <w:shd w:val="clear" w:color="auto" w:fill="FFFFFF"/>
+        <w:spacing w:before="0" w:beforeAutospacing="0" w:afterLines="50" w:after="156" w:afterAutospacing="0"/>
+        <w:ind w:firstLineChars="200" w:firstLine="420"/>
+        <w:rPr>
+          <w:rFonts w:ascii="Arial" w:hAnsi="Arial" w:cs="Arial"/>
+          <w:color w:val="2F2F2F"/>
+          <w:sz w:val="21"/>
+          <w:szCs w:val="21"/>
+        </w:rPr>
+      </w:pPr>
+      <w:r>
+        <w:rPr>
+          <w:rFonts w:ascii="Arial" w:hAnsi="Arial" w:cs="Arial"/>
+          <w:color w:val="2F2F2F"/>
+          <w:sz w:val="21"/>
+          <w:szCs w:val="21"/>
+        </w:rPr>
+        <w:t>第一次，吴未放弃了，为了他的女朋友，</w:t>
       </w:r>
       <w:proofErr w:type="gramStart"/>
       <w:r>
@@ -2248,7 +2409,7 @@
           <w:sz w:val="21"/>
           <w:szCs w:val="21"/>
         </w:rPr>
-        <w:t>直男理科</w:t>
+        <w:t>萧书雅</w:t>
       </w:r>
       <w:proofErr w:type="gramEnd"/>
       <w:r>
@@ -2258,168 +2419,30 @@
           <w:sz w:val="21"/>
           <w:szCs w:val="21"/>
         </w:rPr>
-        <w:t>生的一大难题。有人喊阿姨，有人喊大姐，常常搞得场面异常尴尬。</w:t>
-      </w:r>
-    </w:p>
-    <w:p>
-      <w:pPr>
-        <w:pStyle w:val="a3"/>
-        <w:shd w:val="clear" w:color="auto" w:fill="FFFFFF"/>
-        <w:spacing w:before="0" w:beforeAutospacing="0" w:afterLines="50" w:after="156" w:afterAutospacing="0"/>
-        <w:ind w:firstLineChars="200" w:firstLine="420"/>
-        <w:rPr>
-          <w:rFonts w:ascii="Arial" w:hAnsi="Arial" w:cs="Arial"/>
-          <w:color w:val="2F2F2F"/>
-          <w:sz w:val="21"/>
-          <w:szCs w:val="21"/>
-        </w:rPr>
-      </w:pPr>
-      <w:r>
-        <w:rPr>
-          <w:rFonts w:ascii="Arial" w:hAnsi="Arial" w:cs="Arial"/>
-          <w:color w:val="2F2F2F"/>
-          <w:sz w:val="21"/>
-          <w:szCs w:val="21"/>
-        </w:rPr>
-        <w:t>吴未看着宿舍天花板上那台布满灰尘的摇头风扇，试着按了下开关，良久，它抖了抖身子开始摇头晃脑的转动起来。这就是整个宿舍唯一的一件家用电器了？当吴未意识到这一点的时候，他突然想到这台电风扇已经帮助多少届学长们度过了难熬的夏天，一种敬畏感油然而生。</w:t>
-      </w:r>
-    </w:p>
-    <w:p>
-      <w:pPr>
-        <w:pStyle w:val="a3"/>
-        <w:shd w:val="clear" w:color="auto" w:fill="FFFFFF"/>
-        <w:spacing w:before="0" w:beforeAutospacing="0" w:afterLines="50" w:after="156" w:afterAutospacing="0"/>
-        <w:ind w:firstLineChars="200" w:firstLine="420"/>
-        <w:rPr>
-          <w:rFonts w:ascii="Arial" w:hAnsi="Arial" w:cs="Arial"/>
-          <w:color w:val="2F2F2F"/>
-          <w:sz w:val="21"/>
-          <w:szCs w:val="21"/>
-        </w:rPr>
-      </w:pPr>
-      <w:r>
-        <w:rPr>
-          <w:rFonts w:ascii="Arial" w:hAnsi="Arial" w:cs="Arial"/>
-          <w:color w:val="2F2F2F"/>
-          <w:sz w:val="21"/>
-          <w:szCs w:val="21"/>
-        </w:rPr>
-        <w:t>要不把它擦一擦吧。</w:t>
-      </w:r>
-    </w:p>
-    <w:p>
-      <w:pPr>
-        <w:pStyle w:val="a3"/>
-        <w:shd w:val="clear" w:color="auto" w:fill="FFFFFF"/>
-        <w:spacing w:before="0" w:beforeAutospacing="0" w:afterLines="50" w:after="156" w:afterAutospacing="0"/>
-        <w:ind w:firstLineChars="200" w:firstLine="420"/>
-        <w:rPr>
-          <w:rFonts w:ascii="Arial" w:hAnsi="Arial" w:cs="Arial"/>
-          <w:color w:val="2F2F2F"/>
-          <w:sz w:val="21"/>
-          <w:szCs w:val="21"/>
-        </w:rPr>
-      </w:pPr>
-      <w:r>
-        <w:rPr>
-          <w:rFonts w:ascii="Arial" w:hAnsi="Arial" w:cs="Arial"/>
-          <w:color w:val="2F2F2F"/>
-          <w:sz w:val="21"/>
-          <w:szCs w:val="21"/>
-        </w:rPr>
-        <w:t>吴未顺手搬了个凳子过来，但当他爬上去凑近一看，发现实在是下不去手，风扇上面厚厚的一层灰好像在诉说着自己这一世悲惨的经历：似乎从没有人替自己清洗过。</w:t>
-      </w:r>
-    </w:p>
-    <w:p>
-      <w:pPr>
-        <w:pStyle w:val="a3"/>
-        <w:shd w:val="clear" w:color="auto" w:fill="FFFFFF"/>
-        <w:spacing w:before="0" w:beforeAutospacing="0" w:afterLines="50" w:after="156" w:afterAutospacing="0"/>
-        <w:ind w:firstLineChars="200" w:firstLine="420"/>
-        <w:rPr>
-          <w:rFonts w:ascii="Arial" w:hAnsi="Arial" w:cs="Arial"/>
-          <w:color w:val="2F2F2F"/>
-          <w:sz w:val="21"/>
-          <w:szCs w:val="21"/>
-        </w:rPr>
-      </w:pPr>
-      <w:r>
-        <w:rPr>
-          <w:rFonts w:ascii="Arial" w:hAnsi="Arial" w:cs="Arial"/>
-          <w:color w:val="2F2F2F"/>
-          <w:sz w:val="21"/>
-          <w:szCs w:val="21"/>
-        </w:rPr>
-        <w:t>正当吴未犹豫着要不要继续的时候，手机响了，吴未迅速跳下凳子，抓起电话，留下依旧无人问津的风扇在头顶无奈的摇晃着，而这一晃就又是四年。</w:t>
-      </w:r>
-    </w:p>
-    <w:p>
-      <w:pPr>
-        <w:pStyle w:val="a3"/>
-        <w:shd w:val="clear" w:color="auto" w:fill="FFFFFF"/>
-        <w:spacing w:before="0" w:beforeAutospacing="0" w:afterLines="50" w:after="156" w:afterAutospacing="0"/>
-        <w:ind w:firstLineChars="200" w:firstLine="420"/>
-        <w:rPr>
-          <w:rFonts w:ascii="Arial" w:hAnsi="Arial" w:cs="Arial"/>
-          <w:color w:val="2F2F2F"/>
-          <w:sz w:val="21"/>
-          <w:szCs w:val="21"/>
-        </w:rPr>
-      </w:pPr>
-      <w:r>
-        <w:rPr>
-          <w:rFonts w:ascii="Arial" w:hAnsi="Arial" w:cs="Arial"/>
-          <w:color w:val="2F2F2F"/>
-          <w:sz w:val="21"/>
-          <w:szCs w:val="21"/>
-        </w:rPr>
-        <w:t>电话那头是吴未的女朋友。</w:t>
-      </w:r>
-    </w:p>
-    <w:p>
-      <w:pPr>
-        <w:pStyle w:val="a3"/>
-        <w:shd w:val="clear" w:color="auto" w:fill="FFFFFF"/>
-        <w:spacing w:before="0" w:beforeAutospacing="0" w:afterLines="50" w:after="156" w:afterAutospacing="0"/>
-        <w:ind w:firstLineChars="200" w:firstLine="420"/>
-        <w:rPr>
-          <w:rFonts w:ascii="Arial" w:hAnsi="Arial" w:cs="Arial"/>
-          <w:color w:val="2F2F2F"/>
-          <w:sz w:val="21"/>
-          <w:szCs w:val="21"/>
-        </w:rPr>
-      </w:pPr>
-      <w:r>
-        <w:rPr>
-          <w:rFonts w:ascii="Arial" w:hAnsi="Arial" w:cs="Arial"/>
-          <w:color w:val="2F2F2F"/>
-          <w:sz w:val="21"/>
-          <w:szCs w:val="21"/>
-        </w:rPr>
-        <w:t>吴未来自河南，这个自古以来就是中原之地的人口大省，创下了那年的高考报名人数之最，九十多万考生傲视全国。可想而知，要从这片土地上杀出一条血路出来，难度有多大。可是吴未不仅杀出来了，还出来了两次。</w:t>
-      </w:r>
-    </w:p>
-    <w:p>
-      <w:pPr>
-        <w:pStyle w:val="a3"/>
-        <w:shd w:val="clear" w:color="auto" w:fill="FFFFFF"/>
-        <w:spacing w:before="0" w:beforeAutospacing="0" w:afterLines="50" w:after="156" w:afterAutospacing="0"/>
-        <w:ind w:firstLineChars="200" w:firstLine="420"/>
-        <w:rPr>
-          <w:rFonts w:ascii="Arial" w:hAnsi="Arial" w:cs="Arial"/>
-          <w:color w:val="2F2F2F"/>
-          <w:sz w:val="21"/>
-          <w:szCs w:val="21"/>
-        </w:rPr>
-      </w:pPr>
-      <w:r>
-        <w:rPr>
-          <w:rFonts w:ascii="Arial" w:hAnsi="Arial" w:cs="Arial"/>
-          <w:color w:val="2F2F2F"/>
-          <w:sz w:val="21"/>
-          <w:szCs w:val="21"/>
-        </w:rPr>
-        <w:t>第一次，</w:t>
+        <w:t>。</w:t>
+      </w:r>
+    </w:p>
+    <w:p>
+      <w:pPr>
+        <w:pStyle w:val="a3"/>
+        <w:shd w:val="clear" w:color="auto" w:fill="FFFFFF"/>
+        <w:spacing w:before="0" w:beforeAutospacing="0" w:afterLines="50" w:after="156" w:afterAutospacing="0"/>
+        <w:ind w:firstLineChars="200" w:firstLine="420"/>
+        <w:rPr>
+          <w:rFonts w:ascii="Arial" w:hAnsi="Arial" w:cs="Arial"/>
+          <w:color w:val="2F2F2F"/>
+          <w:sz w:val="21"/>
+          <w:szCs w:val="21"/>
+        </w:rPr>
+      </w:pPr>
+      <w:r>
+        <w:rPr>
+          <w:rFonts w:ascii="Arial" w:hAnsi="Arial" w:cs="Arial"/>
+          <w:color w:val="2F2F2F"/>
+          <w:sz w:val="21"/>
+          <w:szCs w:val="21"/>
+        </w:rPr>
+        <w:t>书雅是一个非常文静，善解人意的女孩，常常眨着一双水灵灵的大眼睛，看着吴未给自己解物理题。书</w:t>
       </w:r>
       <w:proofErr w:type="gramStart"/>
       <w:r>
@@ -2429,7 +2452,7 @@
           <w:sz w:val="21"/>
           <w:szCs w:val="21"/>
         </w:rPr>
-        <w:t>吴未放弃</w:t>
+        <w:t>雅觉得</w:t>
       </w:r>
       <w:proofErr w:type="gramEnd"/>
       <w:r>
@@ -2439,90 +2462,7 @@
           <w:sz w:val="21"/>
           <w:szCs w:val="21"/>
         </w:rPr>
-        <w:t>了，为了他的女朋友，</w:t>
-      </w:r>
-      <w:proofErr w:type="gramStart"/>
-      <w:r>
-        <w:rPr>
-          <w:rFonts w:ascii="Arial" w:hAnsi="Arial" w:cs="Arial"/>
-          <w:color w:val="2F2F2F"/>
-          <w:sz w:val="21"/>
-          <w:szCs w:val="21"/>
-        </w:rPr>
-        <w:t>萧书雅</w:t>
-      </w:r>
-      <w:proofErr w:type="gramEnd"/>
-      <w:r>
-        <w:rPr>
-          <w:rFonts w:ascii="Arial" w:hAnsi="Arial" w:cs="Arial"/>
-          <w:color w:val="2F2F2F"/>
-          <w:sz w:val="21"/>
-          <w:szCs w:val="21"/>
-        </w:rPr>
-        <w:t>。</w:t>
-      </w:r>
-    </w:p>
-    <w:p>
-      <w:pPr>
-        <w:pStyle w:val="a3"/>
-        <w:shd w:val="clear" w:color="auto" w:fill="FFFFFF"/>
-        <w:spacing w:before="0" w:beforeAutospacing="0" w:afterLines="50" w:after="156" w:afterAutospacing="0"/>
-        <w:ind w:firstLineChars="200" w:firstLine="420"/>
-        <w:rPr>
-          <w:rFonts w:ascii="Arial" w:hAnsi="Arial" w:cs="Arial"/>
-          <w:color w:val="2F2F2F"/>
-          <w:sz w:val="21"/>
-          <w:szCs w:val="21"/>
-        </w:rPr>
-      </w:pPr>
-      <w:r>
-        <w:rPr>
-          <w:rFonts w:ascii="Arial" w:hAnsi="Arial" w:cs="Arial"/>
-          <w:color w:val="2F2F2F"/>
-          <w:sz w:val="21"/>
-          <w:szCs w:val="21"/>
-        </w:rPr>
-        <w:t>书雅是一个非常文静，善解人意的女孩，常常眨着一双水灵灵的大眼睛，看着吴未给自己解物理题。书</w:t>
-      </w:r>
-      <w:proofErr w:type="gramStart"/>
-      <w:r>
-        <w:rPr>
-          <w:rFonts w:ascii="Arial" w:hAnsi="Arial" w:cs="Arial"/>
-          <w:color w:val="2F2F2F"/>
-          <w:sz w:val="21"/>
-          <w:szCs w:val="21"/>
-        </w:rPr>
-        <w:t>雅觉得吴未</w:t>
-      </w:r>
-      <w:proofErr w:type="gramEnd"/>
-      <w:r>
-        <w:rPr>
-          <w:rFonts w:ascii="Arial" w:hAnsi="Arial" w:cs="Arial"/>
-          <w:color w:val="2F2F2F"/>
-          <w:sz w:val="21"/>
-          <w:szCs w:val="21"/>
-        </w:rPr>
-        <w:t>解题时候的样子很帅，自己半天想不明白的难题，到</w:t>
-      </w:r>
-      <w:proofErr w:type="gramStart"/>
-      <w:r>
-        <w:rPr>
-          <w:rFonts w:ascii="Arial" w:hAnsi="Arial" w:cs="Arial"/>
-          <w:color w:val="2F2F2F"/>
-          <w:sz w:val="21"/>
-          <w:szCs w:val="21"/>
-        </w:rPr>
-        <w:t>了吴未手里</w:t>
-      </w:r>
-      <w:proofErr w:type="gramEnd"/>
-      <w:r>
-        <w:rPr>
-          <w:rFonts w:ascii="Arial" w:hAnsi="Arial" w:cs="Arial"/>
-          <w:color w:val="2F2F2F"/>
-          <w:sz w:val="21"/>
-          <w:szCs w:val="21"/>
-        </w:rPr>
-        <w:t>几分钟就可以算出来。但吴未并不是那种学习很认真的学生，骨子里虽然很聪明，但学习成绩却并不算顶尖。于是书雅有时候故意向吴未问一些题目，其实是为了拖着他跟自己一起学习。</w:t>
+        <w:t>吴未解题时候的样子很帅，自己半天想不明白的难题，到了吴未手里几分钟就可以算出来。但吴未并不是那种学习很认真的学生，骨子里虽然很聪明，但学习成绩却并不算顶尖。于是书雅有时候故意向吴未问一些题目，其实是为了拖着他跟自己一起学习。</w:t>
       </w:r>
     </w:p>
     <w:p>
@@ -4625,27 +4565,7 @@
           <w:sz w:val="21"/>
           <w:szCs w:val="21"/>
         </w:rPr>
-        <w:t>了两把塞到</w:t>
-      </w:r>
-      <w:proofErr w:type="gramStart"/>
-      <w:r>
-        <w:rPr>
-          <w:rFonts w:ascii="Arial" w:hAnsi="Arial" w:cs="Arial" w:hint="eastAsia"/>
-          <w:color w:val="2F2F2F"/>
-          <w:sz w:val="21"/>
-          <w:szCs w:val="21"/>
-        </w:rPr>
-        <w:t>了吴未和</w:t>
-      </w:r>
-      <w:proofErr w:type="gramEnd"/>
-      <w:r>
-        <w:rPr>
-          <w:rFonts w:ascii="Arial" w:hAnsi="Arial" w:cs="Arial" w:hint="eastAsia"/>
-          <w:color w:val="2F2F2F"/>
-          <w:sz w:val="21"/>
-          <w:szCs w:val="21"/>
-        </w:rPr>
-        <w:t>古月轩手里。</w:t>
+        <w:t>了两把塞到了吴未和古月轩手里。</w:t>
       </w:r>
     </w:p>
     <w:p>
@@ -5011,40 +4931,49 @@
           <w:sz w:val="21"/>
           <w:szCs w:val="21"/>
         </w:rPr>
-        <w:t>那一身拖鞋背心的行头让人觉得高手都是要这么低调的。</w:t>
-      </w:r>
-    </w:p>
-    <w:p>
-      <w:pPr>
-        <w:pStyle w:val="a3"/>
-        <w:shd w:val="clear" w:color="auto" w:fill="FFFFFF"/>
-        <w:spacing w:before="0" w:beforeAutospacing="0" w:afterLines="50" w:after="156" w:afterAutospacing="0"/>
-        <w:ind w:firstLineChars="200" w:firstLine="420"/>
-        <w:rPr>
-          <w:rFonts w:ascii="Arial" w:hAnsi="Arial" w:cs="Arial"/>
-          <w:color w:val="2F2F2F"/>
-          <w:sz w:val="21"/>
-          <w:szCs w:val="21"/>
-        </w:rPr>
-      </w:pPr>
-      <w:r>
-        <w:rPr>
-          <w:rFonts w:ascii="Arial" w:hAnsi="Arial" w:cs="Arial" w:hint="eastAsia"/>
-          <w:color w:val="2F2F2F"/>
-          <w:sz w:val="21"/>
-          <w:szCs w:val="21"/>
-        </w:rPr>
-        <w:t>“好了，不打扰你们收拾行李了，我先回去歇歇了。”</w:t>
-      </w:r>
-    </w:p>
-    <w:p>
-      <w:pPr>
-        <w:pStyle w:val="a3"/>
-        <w:shd w:val="clear" w:color="auto" w:fill="FFFFFF"/>
-        <w:spacing w:before="0" w:beforeAutospacing="0" w:afterLines="50" w:after="156" w:afterAutospacing="0"/>
-        <w:ind w:firstLineChars="200" w:firstLine="420"/>
-        <w:rPr>
-          <w:rFonts w:ascii="Arial" w:hAnsi="Arial" w:cs="Arial" w:hint="eastAsia"/>
+        <w:t>那一身拖鞋背心的行头，突然让人觉得有一种《功夫》里的火云邪神的感觉。</w:t>
+      </w:r>
+    </w:p>
+    <w:p>
+      <w:pPr>
+        <w:pStyle w:val="a3"/>
+        <w:shd w:val="clear" w:color="auto" w:fill="FFFFFF"/>
+        <w:spacing w:before="0" w:beforeAutospacing="0" w:afterLines="50" w:after="156" w:afterAutospacing="0"/>
+        <w:ind w:firstLineChars="200" w:firstLine="420"/>
+        <w:rPr>
+          <w:rFonts w:ascii="Arial" w:hAnsi="Arial" w:cs="Arial"/>
+          <w:color w:val="2F2F2F"/>
+          <w:sz w:val="21"/>
+          <w:szCs w:val="21"/>
+        </w:rPr>
+      </w:pPr>
+      <w:r>
+        <w:rPr>
+          <w:rFonts w:ascii="Arial" w:hAnsi="Arial" w:cs="Arial" w:hint="eastAsia"/>
+          <w:color w:val="2F2F2F"/>
+          <w:sz w:val="21"/>
+          <w:szCs w:val="21"/>
+        </w:rPr>
+        <w:t>“好了，不打扰你们收拾行李了，我先回去歇歇</w:t>
+      </w:r>
+      <w:r>
+        <w:rPr>
+          <w:rFonts w:ascii="Arial" w:hAnsi="Arial" w:cs="Arial" w:hint="eastAsia"/>
+          <w:color w:val="2F2F2F"/>
+          <w:sz w:val="21"/>
+          <w:szCs w:val="21"/>
+        </w:rPr>
+        <w:t>。”</w:t>
+      </w:r>
+    </w:p>
+    <w:p>
+      <w:pPr>
+        <w:pStyle w:val="a3"/>
+        <w:shd w:val="clear" w:color="auto" w:fill="FFFFFF"/>
+        <w:spacing w:before="0" w:beforeAutospacing="0" w:afterLines="50" w:after="156" w:afterAutospacing="0"/>
+        <w:ind w:firstLineChars="200" w:firstLine="420"/>
+        <w:rPr>
+          <w:rFonts w:ascii="Arial" w:hAnsi="Arial" w:cs="Arial"/>
           <w:color w:val="2F2F2F"/>
           <w:sz w:val="21"/>
           <w:szCs w:val="21"/>
@@ -5105,7 +5034,7 @@
         <w:spacing w:before="0" w:beforeAutospacing="0" w:afterLines="50" w:after="156" w:afterAutospacing="0"/>
         <w:ind w:firstLineChars="200" w:firstLine="420"/>
         <w:rPr>
-          <w:rFonts w:ascii="Arial" w:hAnsi="Arial" w:cs="Arial" w:hint="eastAsia"/>
+          <w:rFonts w:ascii="Arial" w:hAnsi="Arial" w:cs="Arial"/>
           <w:color w:val="2F2F2F"/>
           <w:sz w:val="21"/>
           <w:szCs w:val="21"/>
@@ -5145,7 +5074,16 @@
           <w:sz w:val="21"/>
           <w:szCs w:val="21"/>
         </w:rPr>
-        <w:t>身材壮硕、大腹便便，</w:t>
+        <w:t>身材壮硕</w:t>
+      </w:r>
+      <w:r>
+        <w:rPr>
+          <w:rFonts w:ascii="Arial" w:hAnsi="Arial" w:cs="Arial" w:hint="eastAsia"/>
+          <w:color w:val="2F2F2F"/>
+          <w:sz w:val="21"/>
+          <w:szCs w:val="21"/>
+        </w:rPr>
+        <w:t>、大腹便便，</w:t>
       </w:r>
       <w:r>
         <w:rPr>
@@ -5173,7 +5111,7 @@
         <w:spacing w:before="0" w:beforeAutospacing="0" w:afterLines="50" w:after="156" w:afterAutospacing="0"/>
         <w:ind w:firstLineChars="200" w:firstLine="420"/>
         <w:rPr>
-          <w:rFonts w:ascii="Arial" w:hAnsi="Arial" w:cs="Arial"/>
+          <w:rFonts w:ascii="Arial" w:hAnsi="Arial" w:cs="Arial" w:hint="eastAsia"/>
           <w:color w:val="2F2F2F"/>
           <w:sz w:val="21"/>
           <w:szCs w:val="21"/>
@@ -5187,9 +5125,493 @@
           <w:szCs w:val="21"/>
         </w:rPr>
         <w:t>三个人一进来，狭小的宿舍顿时显得拥挤起来。</w:t>
+      </w:r>
+    </w:p>
+    <w:p>
+      <w:pPr>
+        <w:pStyle w:val="a3"/>
+        <w:shd w:val="clear" w:color="auto" w:fill="FFFFFF"/>
+        <w:spacing w:before="0" w:beforeAutospacing="0" w:afterLines="50" w:after="156" w:afterAutospacing="0"/>
+        <w:ind w:firstLineChars="200" w:firstLine="420"/>
+        <w:rPr>
+          <w:rFonts w:ascii="Arial" w:hAnsi="Arial" w:cs="Arial" w:hint="eastAsia"/>
+          <w:color w:val="2F2F2F"/>
+          <w:sz w:val="21"/>
+          <w:szCs w:val="21"/>
+        </w:rPr>
+      </w:pPr>
+      <w:r>
+        <w:rPr>
+          <w:rFonts w:ascii="Arial" w:hAnsi="Arial" w:cs="Arial" w:hint="eastAsia"/>
+          <w:color w:val="2F2F2F"/>
+          <w:sz w:val="21"/>
+          <w:szCs w:val="21"/>
+        </w:rPr>
+        <w:t>“</w:t>
+      </w:r>
+      <w:r>
+        <w:rPr>
+          <w:rFonts w:ascii="Arial" w:hAnsi="Arial" w:cs="Arial" w:hint="eastAsia"/>
+          <w:color w:val="2F2F2F"/>
+          <w:sz w:val="21"/>
+          <w:szCs w:val="21"/>
+        </w:rPr>
+        <w:t>这个宿舍满了啊，我们是不是搞错了</w:t>
+      </w:r>
+      <w:r>
+        <w:rPr>
+          <w:rFonts w:ascii="Arial" w:hAnsi="Arial" w:cs="Arial" w:hint="eastAsia"/>
+          <w:color w:val="2F2F2F"/>
+          <w:sz w:val="21"/>
+          <w:szCs w:val="21"/>
+        </w:rPr>
+        <w:t>。”</w:t>
+      </w:r>
+      <w:r>
+        <w:rPr>
+          <w:rFonts w:ascii="Arial" w:hAnsi="Arial" w:cs="Arial" w:hint="eastAsia"/>
+          <w:color w:val="2F2F2F"/>
+          <w:sz w:val="21"/>
+          <w:szCs w:val="21"/>
+        </w:rPr>
+        <w:t>王子明的母亲显然已经看到四张床铺都已经铺满了东西。</w:t>
+      </w:r>
+    </w:p>
+    <w:p>
+      <w:pPr>
+        <w:pStyle w:val="a3"/>
+        <w:shd w:val="clear" w:color="auto" w:fill="FFFFFF"/>
+        <w:spacing w:before="0" w:beforeAutospacing="0" w:afterLines="50" w:after="156" w:afterAutospacing="0"/>
+        <w:ind w:firstLineChars="200" w:firstLine="420"/>
+        <w:rPr>
+          <w:rFonts w:ascii="Arial" w:hAnsi="Arial" w:cs="Arial" w:hint="eastAsia"/>
+          <w:color w:val="2F2F2F"/>
+          <w:sz w:val="21"/>
+          <w:szCs w:val="21"/>
+        </w:rPr>
+      </w:pPr>
+      <w:r>
+        <w:rPr>
+          <w:rFonts w:ascii="Arial" w:hAnsi="Arial" w:cs="Arial" w:hint="eastAsia"/>
+          <w:color w:val="2F2F2F"/>
+          <w:sz w:val="21"/>
+          <w:szCs w:val="21"/>
+        </w:rPr>
+        <w:t>“不会啊，报到证上明明写着</w:t>
+      </w:r>
+      <w:r>
+        <w:rPr>
+          <w:rFonts w:ascii="Arial" w:hAnsi="Arial" w:cs="Arial" w:hint="eastAsia"/>
+          <w:color w:val="2F2F2F"/>
+          <w:sz w:val="21"/>
+          <w:szCs w:val="21"/>
+        </w:rPr>
+        <w:t>109</w:t>
+      </w:r>
+      <w:r>
+        <w:rPr>
+          <w:rFonts w:ascii="Arial" w:hAnsi="Arial" w:cs="Arial" w:hint="eastAsia"/>
+          <w:color w:val="2F2F2F"/>
+          <w:sz w:val="21"/>
+          <w:szCs w:val="21"/>
+        </w:rPr>
+        <w:t>宿舍……”王子明</w:t>
+      </w:r>
+      <w:r>
+        <w:rPr>
+          <w:rFonts w:ascii="Arial" w:hAnsi="Arial" w:cs="Arial" w:hint="eastAsia"/>
+          <w:color w:val="2F2F2F"/>
+          <w:sz w:val="21"/>
+          <w:szCs w:val="21"/>
+        </w:rPr>
+        <w:t>又拿出报到单</w:t>
+      </w:r>
+      <w:r>
+        <w:rPr>
+          <w:rFonts w:ascii="Arial" w:hAnsi="Arial" w:cs="Arial" w:hint="eastAsia"/>
+          <w:color w:val="2F2F2F"/>
+          <w:sz w:val="21"/>
+          <w:szCs w:val="21"/>
+        </w:rPr>
+        <w:t>，仔细的看了几遍，确定是</w:t>
+      </w:r>
+      <w:r>
+        <w:rPr>
+          <w:rFonts w:ascii="Arial" w:hAnsi="Arial" w:cs="Arial" w:hint="eastAsia"/>
+          <w:color w:val="2F2F2F"/>
+          <w:sz w:val="21"/>
+          <w:szCs w:val="21"/>
+        </w:rPr>
+        <w:t>109</w:t>
+      </w:r>
+      <w:r>
+        <w:rPr>
+          <w:rFonts w:ascii="Arial" w:hAnsi="Arial" w:cs="Arial" w:hint="eastAsia"/>
+          <w:color w:val="2F2F2F"/>
+          <w:sz w:val="21"/>
+          <w:szCs w:val="21"/>
+        </w:rPr>
+        <w:t>无误。</w:t>
+      </w:r>
+    </w:p>
+    <w:p>
+      <w:pPr>
+        <w:pStyle w:val="a3"/>
+        <w:shd w:val="clear" w:color="auto" w:fill="FFFFFF"/>
+        <w:spacing w:before="0" w:beforeAutospacing="0" w:afterLines="50" w:after="156" w:afterAutospacing="0"/>
+        <w:ind w:firstLineChars="200" w:firstLine="420"/>
+        <w:rPr>
+          <w:rFonts w:ascii="Arial" w:hAnsi="Arial" w:cs="Arial" w:hint="eastAsia"/>
+          <w:color w:val="2F2F2F"/>
+          <w:sz w:val="21"/>
+          <w:szCs w:val="21"/>
+        </w:rPr>
+      </w:pPr>
+      <w:r>
+        <w:rPr>
+          <w:rFonts w:ascii="Arial" w:hAnsi="Arial" w:cs="Arial" w:hint="eastAsia"/>
+          <w:color w:val="2F2F2F"/>
+          <w:sz w:val="21"/>
+          <w:szCs w:val="21"/>
+        </w:rPr>
+        <w:t>“啊，不会吧，难道有人搞错了？”</w:t>
+      </w:r>
+      <w:proofErr w:type="gramStart"/>
+      <w:r>
+        <w:rPr>
+          <w:rFonts w:ascii="Arial" w:hAnsi="Arial" w:cs="Arial" w:hint="eastAsia"/>
+          <w:color w:val="2F2F2F"/>
+          <w:sz w:val="21"/>
+          <w:szCs w:val="21"/>
+        </w:rPr>
+        <w:t>张扬走</w:t>
+      </w:r>
+      <w:proofErr w:type="gramEnd"/>
+      <w:r>
+        <w:rPr>
+          <w:rFonts w:ascii="Arial" w:hAnsi="Arial" w:cs="Arial" w:hint="eastAsia"/>
+          <w:color w:val="2F2F2F"/>
+          <w:sz w:val="21"/>
+          <w:szCs w:val="21"/>
+        </w:rPr>
+        <w:t>了过来，看了看王子明手上的报到单</w:t>
+      </w:r>
+      <w:r>
+        <w:rPr>
+          <w:rFonts w:ascii="Arial" w:hAnsi="Arial" w:cs="Arial" w:hint="eastAsia"/>
+          <w:color w:val="2F2F2F"/>
+          <w:sz w:val="21"/>
+          <w:szCs w:val="21"/>
+        </w:rPr>
+        <w:t>。</w:t>
+      </w:r>
+    </w:p>
+    <w:p>
+      <w:pPr>
+        <w:pStyle w:val="a3"/>
+        <w:shd w:val="clear" w:color="auto" w:fill="FFFFFF"/>
+        <w:spacing w:before="0" w:beforeAutospacing="0" w:afterLines="50" w:after="156" w:afterAutospacing="0"/>
+        <w:ind w:firstLineChars="200" w:firstLine="420"/>
+        <w:rPr>
+          <w:rFonts w:ascii="Arial" w:hAnsi="Arial" w:cs="Arial" w:hint="eastAsia"/>
+          <w:color w:val="2F2F2F"/>
+          <w:sz w:val="21"/>
+          <w:szCs w:val="21"/>
+        </w:rPr>
+      </w:pPr>
+      <w:r>
+        <w:rPr>
+          <w:rFonts w:ascii="Arial" w:hAnsi="Arial" w:cs="Arial" w:hint="eastAsia"/>
+          <w:color w:val="2F2F2F"/>
+          <w:sz w:val="21"/>
+          <w:szCs w:val="21"/>
+        </w:rPr>
+        <w:t>“确实是</w:t>
+      </w:r>
+      <w:r>
+        <w:rPr>
+          <w:rFonts w:ascii="Arial" w:hAnsi="Arial" w:cs="Arial" w:hint="eastAsia"/>
+          <w:color w:val="2F2F2F"/>
+          <w:sz w:val="21"/>
+          <w:szCs w:val="21"/>
+        </w:rPr>
+        <w:t>109</w:t>
+      </w:r>
+      <w:r>
+        <w:rPr>
+          <w:rFonts w:ascii="Arial" w:hAnsi="Arial" w:cs="Arial" w:hint="eastAsia"/>
+          <w:color w:val="2F2F2F"/>
+          <w:sz w:val="21"/>
+          <w:szCs w:val="21"/>
+        </w:rPr>
+        <w:t>，我看看我的错了没。</w:t>
+      </w:r>
+      <w:r>
+        <w:rPr>
+          <w:rFonts w:ascii="Arial" w:hAnsi="Arial" w:cs="Arial" w:hint="eastAsia"/>
+          <w:color w:val="2F2F2F"/>
+          <w:sz w:val="21"/>
+          <w:szCs w:val="21"/>
+        </w:rPr>
+        <w:t>”</w:t>
+      </w:r>
+    </w:p>
+    <w:p>
+      <w:pPr>
+        <w:pStyle w:val="a3"/>
+        <w:shd w:val="clear" w:color="auto" w:fill="FFFFFF"/>
+        <w:spacing w:before="0" w:beforeAutospacing="0" w:afterLines="50" w:after="156" w:afterAutospacing="0"/>
+        <w:ind w:firstLineChars="200" w:firstLine="420"/>
+        <w:rPr>
+          <w:rFonts w:ascii="Arial" w:hAnsi="Arial" w:cs="Arial" w:hint="eastAsia"/>
+          <w:color w:val="2F2F2F"/>
+          <w:sz w:val="21"/>
+          <w:szCs w:val="21"/>
+        </w:rPr>
+      </w:pPr>
+      <w:r>
+        <w:rPr>
+          <w:rFonts w:ascii="Arial" w:hAnsi="Arial" w:cs="Arial" w:hint="eastAsia"/>
+          <w:color w:val="2F2F2F"/>
+          <w:sz w:val="21"/>
+          <w:szCs w:val="21"/>
+        </w:rPr>
+        <w:t>于是大家都开始找出自己的报到单，确认有没有出错。</w:t>
+      </w:r>
+    </w:p>
+    <w:p>
+      <w:pPr>
+        <w:pStyle w:val="a3"/>
+        <w:shd w:val="clear" w:color="auto" w:fill="FFFFFF"/>
+        <w:spacing w:before="0" w:beforeAutospacing="0" w:afterLines="50" w:after="156" w:afterAutospacing="0"/>
+        <w:ind w:firstLineChars="200" w:firstLine="420"/>
+        <w:rPr>
+          <w:rFonts w:ascii="Arial" w:hAnsi="Arial" w:cs="Arial" w:hint="eastAsia"/>
+          <w:color w:val="2F2F2F"/>
+          <w:sz w:val="21"/>
+          <w:szCs w:val="21"/>
+        </w:rPr>
+      </w:pPr>
+      <w:r>
+        <w:rPr>
+          <w:rFonts w:ascii="Arial" w:hAnsi="Arial" w:cs="Arial" w:hint="eastAsia"/>
+          <w:color w:val="2F2F2F"/>
+          <w:sz w:val="21"/>
+          <w:szCs w:val="21"/>
+        </w:rPr>
+        <w:t>“我的是</w:t>
+      </w:r>
+      <w:r>
+        <w:rPr>
+          <w:rFonts w:ascii="Arial" w:hAnsi="Arial" w:cs="Arial" w:hint="eastAsia"/>
+          <w:color w:val="2F2F2F"/>
+          <w:sz w:val="21"/>
+          <w:szCs w:val="21"/>
+        </w:rPr>
+        <w:t>109</w:t>
+      </w:r>
+      <w:r>
+        <w:rPr>
+          <w:rFonts w:ascii="Arial" w:hAnsi="Arial" w:cs="Arial" w:hint="eastAsia"/>
+          <w:color w:val="2F2F2F"/>
+          <w:sz w:val="21"/>
+          <w:szCs w:val="21"/>
+        </w:rPr>
+        <w:t>。”</w:t>
+      </w:r>
+    </w:p>
+    <w:p>
+      <w:pPr>
+        <w:pStyle w:val="a3"/>
+        <w:shd w:val="clear" w:color="auto" w:fill="FFFFFF"/>
+        <w:spacing w:before="0" w:beforeAutospacing="0" w:afterLines="50" w:after="156" w:afterAutospacing="0"/>
+        <w:ind w:firstLineChars="200" w:firstLine="420"/>
+        <w:rPr>
+          <w:rFonts w:ascii="Arial" w:hAnsi="Arial" w:cs="Arial" w:hint="eastAsia"/>
+          <w:color w:val="2F2F2F"/>
+          <w:sz w:val="21"/>
+          <w:szCs w:val="21"/>
+        </w:rPr>
+      </w:pPr>
+      <w:r>
+        <w:rPr>
+          <w:rFonts w:ascii="Arial" w:hAnsi="Arial" w:cs="Arial" w:hint="eastAsia"/>
+          <w:color w:val="2F2F2F"/>
+          <w:sz w:val="21"/>
+          <w:szCs w:val="21"/>
+        </w:rPr>
+        <w:t>“我的也没错。”</w:t>
+      </w:r>
+    </w:p>
+    <w:p>
+      <w:pPr>
+        <w:pStyle w:val="a3"/>
+        <w:shd w:val="clear" w:color="auto" w:fill="FFFFFF"/>
+        <w:spacing w:before="0" w:beforeAutospacing="0" w:afterLines="50" w:after="156" w:afterAutospacing="0"/>
+        <w:ind w:firstLineChars="200" w:firstLine="420"/>
+        <w:rPr>
+          <w:rFonts w:ascii="Arial" w:hAnsi="Arial" w:cs="Arial" w:hint="eastAsia"/>
+          <w:color w:val="2F2F2F"/>
+          <w:sz w:val="21"/>
+          <w:szCs w:val="21"/>
+        </w:rPr>
+      </w:pPr>
+      <w:r>
+        <w:rPr>
+          <w:rFonts w:ascii="Arial" w:hAnsi="Arial" w:cs="Arial" w:hint="eastAsia"/>
+          <w:color w:val="2F2F2F"/>
+          <w:sz w:val="21"/>
+          <w:szCs w:val="21"/>
+        </w:rPr>
+        <w:t>“我的……</w:t>
+      </w:r>
+      <w:r>
+        <w:rPr>
+          <w:rFonts w:ascii="Arial" w:hAnsi="Arial" w:cs="Arial" w:hint="eastAsia"/>
+          <w:color w:val="2F2F2F"/>
+          <w:sz w:val="21"/>
+          <w:szCs w:val="21"/>
+        </w:rPr>
+        <w:t>108</w:t>
+      </w:r>
+      <w:r>
+        <w:rPr>
+          <w:rFonts w:ascii="Arial" w:hAnsi="Arial" w:cs="Arial" w:hint="eastAsia"/>
+          <w:color w:val="2F2F2F"/>
+          <w:sz w:val="21"/>
+          <w:szCs w:val="21"/>
+        </w:rPr>
+        <w:t>……”张一帆尴尬的笑了起来，“原来是我走错了，不好意思，不好意思……”</w:t>
+      </w:r>
+    </w:p>
+    <w:p>
+      <w:pPr>
+        <w:pStyle w:val="a3"/>
+        <w:shd w:val="clear" w:color="auto" w:fill="FFFFFF"/>
+        <w:spacing w:before="0" w:beforeAutospacing="0" w:afterLines="50" w:after="156" w:afterAutospacing="0"/>
+        <w:ind w:firstLineChars="200" w:firstLine="420"/>
+        <w:rPr>
+          <w:rFonts w:ascii="Arial" w:hAnsi="Arial" w:cs="Arial" w:hint="eastAsia"/>
+          <w:color w:val="2F2F2F"/>
+          <w:sz w:val="21"/>
+          <w:szCs w:val="21"/>
+        </w:rPr>
+      </w:pPr>
+      <w:r>
+        <w:rPr>
+          <w:rFonts w:ascii="Arial" w:hAnsi="Arial" w:cs="Arial" w:hint="eastAsia"/>
+          <w:color w:val="2F2F2F"/>
+          <w:sz w:val="21"/>
+          <w:szCs w:val="21"/>
+        </w:rPr>
+        <w:t>“哈哈，大枣都吃过了，不能退了啊。</w:t>
       </w:r>
       <w:bookmarkStart w:id="0" w:name="_GoBack"/>
       <w:bookmarkEnd w:id="0"/>
+      <w:r>
+        <w:rPr>
+          <w:rFonts w:ascii="Arial" w:hAnsi="Arial" w:cs="Arial" w:hint="eastAsia"/>
+          <w:color w:val="2F2F2F"/>
+          <w:sz w:val="21"/>
+          <w:szCs w:val="21"/>
+        </w:rPr>
+        <w:t>”古月轩开玩笑的说。</w:t>
+      </w:r>
+    </w:p>
+    <w:p>
+      <w:pPr>
+        <w:pStyle w:val="a3"/>
+        <w:shd w:val="clear" w:color="auto" w:fill="FFFFFF"/>
+        <w:spacing w:before="0" w:beforeAutospacing="0" w:afterLines="50" w:after="156" w:afterAutospacing="0"/>
+        <w:ind w:firstLineChars="200" w:firstLine="420"/>
+        <w:rPr>
+          <w:rFonts w:ascii="Arial" w:hAnsi="Arial" w:cs="Arial" w:hint="eastAsia"/>
+          <w:color w:val="2F2F2F"/>
+          <w:sz w:val="21"/>
+          <w:szCs w:val="21"/>
+        </w:rPr>
+      </w:pPr>
+      <w:r>
+        <w:rPr>
+          <w:rFonts w:ascii="Arial" w:hAnsi="Arial" w:cs="Arial" w:hint="eastAsia"/>
+          <w:color w:val="2F2F2F"/>
+          <w:sz w:val="21"/>
+          <w:szCs w:val="21"/>
+        </w:rPr>
+        <w:t>“哈哈……”</w:t>
+      </w:r>
+    </w:p>
+    <w:p>
+      <w:pPr>
+        <w:pStyle w:val="a3"/>
+        <w:shd w:val="clear" w:color="auto" w:fill="FFFFFF"/>
+        <w:spacing w:before="0" w:beforeAutospacing="0" w:afterLines="50" w:after="156" w:afterAutospacing="0"/>
+        <w:ind w:firstLineChars="200" w:firstLine="420"/>
+        <w:rPr>
+          <w:rFonts w:ascii="Arial" w:hAnsi="Arial" w:cs="Arial"/>
+          <w:color w:val="2F2F2F"/>
+          <w:sz w:val="21"/>
+          <w:szCs w:val="21"/>
+        </w:rPr>
+      </w:pPr>
+      <w:r>
+        <w:rPr>
+          <w:rFonts w:ascii="Arial" w:hAnsi="Arial" w:cs="Arial" w:hint="eastAsia"/>
+          <w:color w:val="2F2F2F"/>
+          <w:sz w:val="21"/>
+          <w:szCs w:val="21"/>
+        </w:rPr>
+        <w:t>“大枣有的是，大家随便吃，”</w:t>
+      </w:r>
+      <w:r>
+        <w:rPr>
+          <w:rFonts w:ascii="Arial" w:hAnsi="Arial" w:cs="Arial" w:hint="eastAsia"/>
+          <w:color w:val="2F2F2F"/>
+          <w:sz w:val="21"/>
+          <w:szCs w:val="21"/>
+        </w:rPr>
+        <w:t>张一帆说着又去包里捧了</w:t>
+      </w:r>
+      <w:proofErr w:type="gramStart"/>
+      <w:r>
+        <w:rPr>
+          <w:rFonts w:ascii="Arial" w:hAnsi="Arial" w:cs="Arial" w:hint="eastAsia"/>
+          <w:color w:val="2F2F2F"/>
+          <w:sz w:val="21"/>
+          <w:szCs w:val="21"/>
+        </w:rPr>
+        <w:t>一</w:t>
+      </w:r>
+      <w:proofErr w:type="gramEnd"/>
+      <w:r>
+        <w:rPr>
+          <w:rFonts w:ascii="Arial" w:hAnsi="Arial" w:cs="Arial" w:hint="eastAsia"/>
+          <w:color w:val="2F2F2F"/>
+          <w:sz w:val="21"/>
+          <w:szCs w:val="21"/>
+        </w:rPr>
+        <w:t>大把枣塞给王子明和他的父母。三人抵挡不过山东人民的热情，欣然接受，边</w:t>
+      </w:r>
+      <w:proofErr w:type="gramStart"/>
+      <w:r>
+        <w:rPr>
+          <w:rFonts w:ascii="Arial" w:hAnsi="Arial" w:cs="Arial" w:hint="eastAsia"/>
+          <w:color w:val="2F2F2F"/>
+          <w:sz w:val="21"/>
+          <w:szCs w:val="21"/>
+        </w:rPr>
+        <w:t>吃边夸这枣</w:t>
+      </w:r>
+      <w:proofErr w:type="gramEnd"/>
+      <w:r>
+        <w:rPr>
+          <w:rFonts w:ascii="Arial" w:hAnsi="Arial" w:cs="Arial" w:hint="eastAsia"/>
+          <w:color w:val="2F2F2F"/>
+          <w:sz w:val="21"/>
+          <w:szCs w:val="21"/>
+        </w:rPr>
+        <w:t>甜。</w:t>
+      </w:r>
     </w:p>
     <w:sectPr>
       <w:pgSz w:w="11906" w:h="16838"/>

</xml_diff>